<commit_message>
add Update Metode Science Direct paper 5-7
add Update Metode Science Direct paper 5-7
</commit_message>
<xml_diff>
--- a/Metode.docx
+++ b/Metode.docx
@@ -218,6 +218,1330 @@
         </w:rPr>
         <w:t>[13] Pada penelitian ini menggunakan alat MEG. MEG dipilih untuk bukti awal prinsip ini yaiu BCI pada stroke kronis karena non-invasif dan temporal. Dua fitur tambahan pada alat MEG membuatnya diinginkan relatif terhadap EEG. Medan magnet yang dihasilkan oleh aktivitas otak minimal terdistorsi oleh otak, membuat MEG sangat cocok untuk studi stroke. Selanjutnya, pengumpulan data MEG tidak memerlukan lampiran kulit kepala elektroda atau prosedur pembersihan terkait yang digunakan untuk mengurangi elektroda impedansi. Karena itu membuat MEG menjadi alat ideal untuk perekaman online dan lokalisasi perubahan ritme kortikal dinamis pada otak.</w:t>
       </w:r>
+    </w:p>
+    <w:p>
+      <w:pPr>
+        <w:spacing w:line="276" w:lineRule="auto"/>
+        <w:jc w:val="both"/>
+        <w:rPr>
+          <w:rFonts w:ascii="Times New Roman" w:hAnsi="Times New Roman" w:cs="Times New Roman"/>
+          <w:sz w:val="24"/>
+          <w:szCs w:val="24"/>
+        </w:rPr>
+      </w:pPr>
+      <w:proofErr w:type="spellStart"/>
+      <w:r>
+        <w:rPr>
+          <w:rFonts w:ascii="Times New Roman" w:hAnsi="Times New Roman" w:cs="Times New Roman"/>
+          <w:sz w:val="24"/>
+          <w:szCs w:val="24"/>
+        </w:rPr>
+        <w:t>Pengujian</w:t>
+      </w:r>
+      <w:proofErr w:type="spellEnd"/>
+      <w:r>
+        <w:rPr>
+          <w:rFonts w:ascii="Times New Roman" w:hAnsi="Times New Roman" w:cs="Times New Roman"/>
+          <w:sz w:val="24"/>
+          <w:szCs w:val="24"/>
+        </w:rPr>
+        <w:t xml:space="preserve"> yang </w:t>
+      </w:r>
+      <w:proofErr w:type="spellStart"/>
+      <w:r>
+        <w:rPr>
+          <w:rFonts w:ascii="Times New Roman" w:hAnsi="Times New Roman" w:cs="Times New Roman"/>
+          <w:sz w:val="24"/>
+          <w:szCs w:val="24"/>
+        </w:rPr>
+        <w:t>dilakukan</w:t>
+      </w:r>
+      <w:proofErr w:type="spellEnd"/>
+      <w:r>
+        <w:rPr>
+          <w:rFonts w:ascii="Times New Roman" w:hAnsi="Times New Roman" w:cs="Times New Roman"/>
+          <w:sz w:val="24"/>
+          <w:szCs w:val="24"/>
+        </w:rPr>
+        <w:t xml:space="preserve"> pada </w:t>
+      </w:r>
+      <w:proofErr w:type="spellStart"/>
+      <w:r>
+        <w:rPr>
+          <w:rFonts w:ascii="Times New Roman" w:hAnsi="Times New Roman" w:cs="Times New Roman"/>
+          <w:sz w:val="24"/>
+          <w:szCs w:val="24"/>
+        </w:rPr>
+        <w:t>penelitian</w:t>
+      </w:r>
+      <w:proofErr w:type="spellEnd"/>
+      <w:r>
+        <w:rPr>
+          <w:rFonts w:ascii="Times New Roman" w:hAnsi="Times New Roman" w:cs="Times New Roman"/>
+          <w:sz w:val="24"/>
+          <w:szCs w:val="24"/>
+        </w:rPr>
+        <w:t xml:space="preserve"> </w:t>
+      </w:r>
+      <w:proofErr w:type="spellStart"/>
+      <w:r>
+        <w:rPr>
+          <w:rFonts w:ascii="Times New Roman" w:hAnsi="Times New Roman" w:cs="Times New Roman"/>
+          <w:sz w:val="24"/>
+          <w:szCs w:val="24"/>
+        </w:rPr>
+        <w:t>ini</w:t>
+      </w:r>
+      <w:proofErr w:type="spellEnd"/>
+      <w:r>
+        <w:rPr>
+          <w:rFonts w:ascii="Times New Roman" w:hAnsi="Times New Roman" w:cs="Times New Roman"/>
+          <w:sz w:val="24"/>
+          <w:szCs w:val="24"/>
+        </w:rPr>
+        <w:t xml:space="preserve"> </w:t>
+      </w:r>
+      <w:proofErr w:type="spellStart"/>
+      <w:r>
+        <w:rPr>
+          <w:rFonts w:ascii="Times New Roman" w:hAnsi="Times New Roman" w:cs="Times New Roman"/>
+          <w:sz w:val="24"/>
+          <w:szCs w:val="24"/>
+        </w:rPr>
+        <w:t>ialah</w:t>
+      </w:r>
+      <w:proofErr w:type="spellEnd"/>
+      <w:r>
+        <w:rPr>
+          <w:rFonts w:ascii="Times New Roman" w:hAnsi="Times New Roman" w:cs="Times New Roman"/>
+          <w:sz w:val="24"/>
+          <w:szCs w:val="24"/>
+        </w:rPr>
+        <w:t xml:space="preserve"> </w:t>
+      </w:r>
+      <w:proofErr w:type="spellStart"/>
+      <w:r>
+        <w:rPr>
+          <w:rFonts w:ascii="Times New Roman" w:hAnsi="Times New Roman" w:cs="Times New Roman"/>
+          <w:sz w:val="24"/>
+          <w:szCs w:val="24"/>
+        </w:rPr>
+        <w:t>melakukan</w:t>
+      </w:r>
+      <w:proofErr w:type="spellEnd"/>
+      <w:r>
+        <w:rPr>
+          <w:rFonts w:ascii="Times New Roman" w:hAnsi="Times New Roman" w:cs="Times New Roman"/>
+          <w:sz w:val="24"/>
+          <w:szCs w:val="24"/>
+        </w:rPr>
+        <w:t xml:space="preserve"> </w:t>
+      </w:r>
+      <w:proofErr w:type="spellStart"/>
+      <w:r>
+        <w:rPr>
+          <w:rFonts w:ascii="Times New Roman" w:hAnsi="Times New Roman" w:cs="Times New Roman"/>
+          <w:sz w:val="24"/>
+          <w:szCs w:val="24"/>
+        </w:rPr>
+        <w:t>perbandingan</w:t>
+      </w:r>
+      <w:proofErr w:type="spellEnd"/>
+      <w:r>
+        <w:rPr>
+          <w:rFonts w:ascii="Times New Roman" w:hAnsi="Times New Roman" w:cs="Times New Roman"/>
+          <w:sz w:val="24"/>
+          <w:szCs w:val="24"/>
+        </w:rPr>
+        <w:t xml:space="preserve"> lama </w:t>
+      </w:r>
+      <w:proofErr w:type="spellStart"/>
+      <w:r>
+        <w:rPr>
+          <w:rFonts w:ascii="Times New Roman" w:hAnsi="Times New Roman" w:cs="Times New Roman"/>
+          <w:sz w:val="24"/>
+          <w:szCs w:val="24"/>
+        </w:rPr>
+        <w:t>waktu</w:t>
+      </w:r>
+      <w:proofErr w:type="spellEnd"/>
+      <w:r>
+        <w:rPr>
+          <w:rFonts w:ascii="Times New Roman" w:hAnsi="Times New Roman" w:cs="Times New Roman"/>
+          <w:sz w:val="24"/>
+          <w:szCs w:val="24"/>
+        </w:rPr>
+        <w:t xml:space="preserve"> </w:t>
+      </w:r>
+      <w:proofErr w:type="spellStart"/>
+      <w:r>
+        <w:rPr>
+          <w:rFonts w:ascii="Times New Roman" w:hAnsi="Times New Roman" w:cs="Times New Roman"/>
+          <w:sz w:val="24"/>
+          <w:szCs w:val="24"/>
+        </w:rPr>
+        <w:t>komputasi</w:t>
+      </w:r>
+      <w:proofErr w:type="spellEnd"/>
+      <w:r>
+        <w:rPr>
+          <w:rFonts w:ascii="Times New Roman" w:hAnsi="Times New Roman" w:cs="Times New Roman"/>
+          <w:sz w:val="24"/>
+          <w:szCs w:val="24"/>
+        </w:rPr>
+        <w:t xml:space="preserve"> dan </w:t>
+      </w:r>
+      <w:proofErr w:type="spellStart"/>
+      <w:r>
+        <w:rPr>
+          <w:rFonts w:ascii="Times New Roman" w:hAnsi="Times New Roman" w:cs="Times New Roman"/>
+          <w:sz w:val="24"/>
+          <w:szCs w:val="24"/>
+        </w:rPr>
+        <w:t>hasil</w:t>
+      </w:r>
+      <w:proofErr w:type="spellEnd"/>
+      <w:r>
+        <w:rPr>
+          <w:rFonts w:ascii="Times New Roman" w:hAnsi="Times New Roman" w:cs="Times New Roman"/>
+          <w:sz w:val="24"/>
+          <w:szCs w:val="24"/>
+        </w:rPr>
+        <w:t xml:space="preserve"> </w:t>
+      </w:r>
+      <w:proofErr w:type="spellStart"/>
+      <w:r>
+        <w:rPr>
+          <w:rFonts w:ascii="Times New Roman" w:hAnsi="Times New Roman" w:cs="Times New Roman"/>
+          <w:sz w:val="24"/>
+          <w:szCs w:val="24"/>
+        </w:rPr>
+        <w:t>nilai</w:t>
+      </w:r>
+      <w:proofErr w:type="spellEnd"/>
+      <w:r>
+        <w:rPr>
+          <w:rFonts w:ascii="Times New Roman" w:hAnsi="Times New Roman" w:cs="Times New Roman"/>
+          <w:sz w:val="24"/>
+          <w:szCs w:val="24"/>
+        </w:rPr>
+        <w:t xml:space="preserve"> </w:t>
+      </w:r>
+      <w:proofErr w:type="spellStart"/>
+      <w:r>
+        <w:rPr>
+          <w:rFonts w:ascii="Times New Roman" w:hAnsi="Times New Roman" w:cs="Times New Roman"/>
+          <w:sz w:val="24"/>
+          <w:szCs w:val="24"/>
+        </w:rPr>
+        <w:t>standar</w:t>
+      </w:r>
+      <w:proofErr w:type="spellEnd"/>
+      <w:r>
+        <w:rPr>
+          <w:rFonts w:ascii="Times New Roman" w:hAnsi="Times New Roman" w:cs="Times New Roman"/>
+          <w:sz w:val="24"/>
+          <w:szCs w:val="24"/>
+        </w:rPr>
+        <w:t xml:space="preserve"> deviation. </w:t>
+      </w:r>
+      <w:proofErr w:type="spellStart"/>
+      <w:r>
+        <w:rPr>
+          <w:rFonts w:ascii="Times New Roman" w:hAnsi="Times New Roman" w:cs="Times New Roman"/>
+          <w:sz w:val="24"/>
+          <w:szCs w:val="24"/>
+        </w:rPr>
+        <w:t>Penggunaan</w:t>
+      </w:r>
+      <w:proofErr w:type="spellEnd"/>
+      <w:r>
+        <w:rPr>
+          <w:rFonts w:ascii="Times New Roman" w:hAnsi="Times New Roman" w:cs="Times New Roman"/>
+          <w:sz w:val="24"/>
+          <w:szCs w:val="24"/>
+        </w:rPr>
+        <w:t xml:space="preserve"> LRFS </w:t>
+      </w:r>
+      <w:proofErr w:type="spellStart"/>
+      <w:r>
+        <w:rPr>
+          <w:rFonts w:ascii="Times New Roman" w:hAnsi="Times New Roman" w:cs="Times New Roman"/>
+          <w:sz w:val="24"/>
+          <w:szCs w:val="24"/>
+        </w:rPr>
+        <w:t>jika</w:t>
+      </w:r>
+      <w:proofErr w:type="spellEnd"/>
+      <w:r>
+        <w:rPr>
+          <w:rFonts w:ascii="Times New Roman" w:hAnsi="Times New Roman" w:cs="Times New Roman"/>
+          <w:sz w:val="24"/>
+          <w:szCs w:val="24"/>
+        </w:rPr>
+        <w:t xml:space="preserve"> </w:t>
+      </w:r>
+      <w:proofErr w:type="spellStart"/>
+      <w:r>
+        <w:rPr>
+          <w:rFonts w:ascii="Times New Roman" w:hAnsi="Times New Roman" w:cs="Times New Roman"/>
+          <w:sz w:val="24"/>
+          <w:szCs w:val="24"/>
+        </w:rPr>
+        <w:t>dibanding</w:t>
+      </w:r>
+      <w:proofErr w:type="spellEnd"/>
+      <w:r>
+        <w:rPr>
+          <w:rFonts w:ascii="Times New Roman" w:hAnsi="Times New Roman" w:cs="Times New Roman"/>
+          <w:sz w:val="24"/>
+          <w:szCs w:val="24"/>
+        </w:rPr>
+        <w:t xml:space="preserve"> </w:t>
+      </w:r>
+      <w:proofErr w:type="spellStart"/>
+      <w:r>
+        <w:rPr>
+          <w:rFonts w:ascii="Times New Roman" w:hAnsi="Times New Roman" w:cs="Times New Roman"/>
+          <w:sz w:val="24"/>
+          <w:szCs w:val="24"/>
+        </w:rPr>
+        <w:t>dengan</w:t>
+      </w:r>
+      <w:proofErr w:type="spellEnd"/>
+      <w:r>
+        <w:rPr>
+          <w:rFonts w:ascii="Times New Roman" w:hAnsi="Times New Roman" w:cs="Times New Roman"/>
+          <w:sz w:val="24"/>
+          <w:szCs w:val="24"/>
+        </w:rPr>
+        <w:t xml:space="preserve"> local learning-based clustering (LLC) </w:t>
+      </w:r>
+      <w:proofErr w:type="spellStart"/>
+      <w:r>
+        <w:rPr>
+          <w:rFonts w:ascii="Times New Roman" w:hAnsi="Times New Roman" w:cs="Times New Roman"/>
+          <w:sz w:val="24"/>
+          <w:szCs w:val="24"/>
+        </w:rPr>
+        <w:t>memiliki</w:t>
+      </w:r>
+      <w:proofErr w:type="spellEnd"/>
+      <w:r>
+        <w:rPr>
+          <w:rFonts w:ascii="Times New Roman" w:hAnsi="Times New Roman" w:cs="Times New Roman"/>
+          <w:sz w:val="24"/>
+          <w:szCs w:val="24"/>
+        </w:rPr>
+        <w:t xml:space="preserve"> </w:t>
+      </w:r>
+      <w:proofErr w:type="spellStart"/>
+      <w:r>
+        <w:rPr>
+          <w:rFonts w:ascii="Times New Roman" w:hAnsi="Times New Roman" w:cs="Times New Roman"/>
+          <w:sz w:val="24"/>
+          <w:szCs w:val="24"/>
+        </w:rPr>
+        <w:t>waktu</w:t>
+      </w:r>
+      <w:proofErr w:type="spellEnd"/>
+      <w:r>
+        <w:rPr>
+          <w:rFonts w:ascii="Times New Roman" w:hAnsi="Times New Roman" w:cs="Times New Roman"/>
+          <w:sz w:val="24"/>
+          <w:szCs w:val="24"/>
+        </w:rPr>
+        <w:t xml:space="preserve"> dan </w:t>
+      </w:r>
+      <w:proofErr w:type="spellStart"/>
+      <w:r>
+        <w:rPr>
+          <w:rFonts w:ascii="Times New Roman" w:hAnsi="Times New Roman" w:cs="Times New Roman"/>
+          <w:sz w:val="24"/>
+          <w:szCs w:val="24"/>
+        </w:rPr>
+        <w:t>standar</w:t>
+      </w:r>
+      <w:proofErr w:type="spellEnd"/>
+      <w:r>
+        <w:rPr>
+          <w:rFonts w:ascii="Times New Roman" w:hAnsi="Times New Roman" w:cs="Times New Roman"/>
+          <w:sz w:val="24"/>
+          <w:szCs w:val="24"/>
+        </w:rPr>
+        <w:t xml:space="preserve"> deviation yang </w:t>
+      </w:r>
+      <w:proofErr w:type="spellStart"/>
+      <w:r>
+        <w:rPr>
+          <w:rFonts w:ascii="Times New Roman" w:hAnsi="Times New Roman" w:cs="Times New Roman"/>
+          <w:sz w:val="24"/>
+          <w:szCs w:val="24"/>
+        </w:rPr>
+        <w:t>jauh</w:t>
+      </w:r>
+      <w:proofErr w:type="spellEnd"/>
+      <w:r>
+        <w:rPr>
+          <w:rFonts w:ascii="Times New Roman" w:hAnsi="Times New Roman" w:cs="Times New Roman"/>
+          <w:sz w:val="24"/>
+          <w:szCs w:val="24"/>
+        </w:rPr>
+        <w:t xml:space="preserve"> </w:t>
+      </w:r>
+      <w:proofErr w:type="spellStart"/>
+      <w:r>
+        <w:rPr>
+          <w:rFonts w:ascii="Times New Roman" w:hAnsi="Times New Roman" w:cs="Times New Roman"/>
+          <w:sz w:val="24"/>
+          <w:szCs w:val="24"/>
+        </w:rPr>
+        <w:t>lebih</w:t>
+      </w:r>
+      <w:proofErr w:type="spellEnd"/>
+      <w:r>
+        <w:rPr>
+          <w:rFonts w:ascii="Times New Roman" w:hAnsi="Times New Roman" w:cs="Times New Roman"/>
+          <w:sz w:val="24"/>
+          <w:szCs w:val="24"/>
+        </w:rPr>
+        <w:t xml:space="preserve"> </w:t>
+      </w:r>
+      <w:proofErr w:type="spellStart"/>
+      <w:r>
+        <w:rPr>
+          <w:rFonts w:ascii="Times New Roman" w:hAnsi="Times New Roman" w:cs="Times New Roman"/>
+          <w:sz w:val="24"/>
+          <w:szCs w:val="24"/>
+        </w:rPr>
+        <w:t>kecil</w:t>
+      </w:r>
+      <w:proofErr w:type="spellEnd"/>
+      <w:r>
+        <w:rPr>
+          <w:rFonts w:ascii="Times New Roman" w:hAnsi="Times New Roman" w:cs="Times New Roman"/>
+          <w:sz w:val="24"/>
+          <w:szCs w:val="24"/>
+        </w:rPr>
+        <w:t xml:space="preserve"> </w:t>
+      </w:r>
+      <w:proofErr w:type="spellStart"/>
+      <w:r>
+        <w:rPr>
+          <w:rFonts w:ascii="Times New Roman" w:hAnsi="Times New Roman" w:cs="Times New Roman"/>
+          <w:sz w:val="24"/>
+          <w:szCs w:val="24"/>
+        </w:rPr>
+        <w:t>dengan</w:t>
+      </w:r>
+      <w:proofErr w:type="spellEnd"/>
+      <w:r>
+        <w:rPr>
+          <w:rFonts w:ascii="Times New Roman" w:hAnsi="Times New Roman" w:cs="Times New Roman"/>
+          <w:sz w:val="24"/>
+          <w:szCs w:val="24"/>
+        </w:rPr>
+        <w:t xml:space="preserve"> </w:t>
+      </w:r>
+      <w:proofErr w:type="spellStart"/>
+      <w:r>
+        <w:rPr>
+          <w:rFonts w:ascii="Times New Roman" w:hAnsi="Times New Roman" w:cs="Times New Roman"/>
+          <w:sz w:val="24"/>
+          <w:szCs w:val="24"/>
+        </w:rPr>
+        <w:t>nilai</w:t>
+      </w:r>
+      <w:proofErr w:type="spellEnd"/>
+      <w:r>
+        <w:rPr>
+          <w:rFonts w:ascii="Times New Roman" w:hAnsi="Times New Roman" w:cs="Times New Roman"/>
+          <w:sz w:val="24"/>
+          <w:szCs w:val="24"/>
+        </w:rPr>
+        <w:t xml:space="preserve"> , yang </w:t>
+      </w:r>
+      <w:proofErr w:type="spellStart"/>
+      <w:r>
+        <w:rPr>
+          <w:rFonts w:ascii="Times New Roman" w:hAnsi="Times New Roman" w:cs="Times New Roman"/>
+          <w:sz w:val="24"/>
+          <w:szCs w:val="24"/>
+        </w:rPr>
+        <w:t>artinya</w:t>
+      </w:r>
+      <w:proofErr w:type="spellEnd"/>
+      <w:r>
+        <w:rPr>
+          <w:rFonts w:ascii="Times New Roman" w:hAnsi="Times New Roman" w:cs="Times New Roman"/>
+          <w:sz w:val="24"/>
+          <w:szCs w:val="24"/>
+        </w:rPr>
+        <w:t xml:space="preserve"> </w:t>
+      </w:r>
+      <w:proofErr w:type="spellStart"/>
+      <w:r>
+        <w:rPr>
+          <w:rFonts w:ascii="Times New Roman" w:hAnsi="Times New Roman" w:cs="Times New Roman"/>
+          <w:sz w:val="24"/>
+          <w:szCs w:val="24"/>
+        </w:rPr>
+        <w:t>memiliki</w:t>
+      </w:r>
+      <w:proofErr w:type="spellEnd"/>
+      <w:r>
+        <w:rPr>
+          <w:rFonts w:ascii="Times New Roman" w:hAnsi="Times New Roman" w:cs="Times New Roman"/>
+          <w:sz w:val="24"/>
+          <w:szCs w:val="24"/>
+        </w:rPr>
+        <w:t xml:space="preserve"> </w:t>
+      </w:r>
+      <w:proofErr w:type="spellStart"/>
+      <w:r>
+        <w:rPr>
+          <w:rFonts w:ascii="Times New Roman" w:hAnsi="Times New Roman" w:cs="Times New Roman"/>
+          <w:sz w:val="24"/>
+          <w:szCs w:val="24"/>
+        </w:rPr>
+        <w:t>waktu</w:t>
+      </w:r>
+      <w:proofErr w:type="spellEnd"/>
+      <w:r>
+        <w:rPr>
+          <w:rFonts w:ascii="Times New Roman" w:hAnsi="Times New Roman" w:cs="Times New Roman"/>
+          <w:sz w:val="24"/>
+          <w:szCs w:val="24"/>
+        </w:rPr>
+        <w:t xml:space="preserve"> </w:t>
+      </w:r>
+      <w:proofErr w:type="spellStart"/>
+      <w:r>
+        <w:rPr>
+          <w:rFonts w:ascii="Times New Roman" w:hAnsi="Times New Roman" w:cs="Times New Roman"/>
+          <w:sz w:val="24"/>
+          <w:szCs w:val="24"/>
+        </w:rPr>
+        <w:t>komputasi</w:t>
+      </w:r>
+      <w:proofErr w:type="spellEnd"/>
+      <w:r>
+        <w:rPr>
+          <w:rFonts w:ascii="Times New Roman" w:hAnsi="Times New Roman" w:cs="Times New Roman"/>
+          <w:sz w:val="24"/>
+          <w:szCs w:val="24"/>
+        </w:rPr>
+        <w:t xml:space="preserve"> dan </w:t>
+      </w:r>
+      <w:proofErr w:type="spellStart"/>
+      <w:r>
+        <w:rPr>
+          <w:rFonts w:ascii="Times New Roman" w:hAnsi="Times New Roman" w:cs="Times New Roman"/>
+          <w:sz w:val="24"/>
+          <w:szCs w:val="24"/>
+        </w:rPr>
+        <w:t>standar</w:t>
+      </w:r>
+      <w:proofErr w:type="spellEnd"/>
+      <w:r>
+        <w:rPr>
+          <w:rFonts w:ascii="Times New Roman" w:hAnsi="Times New Roman" w:cs="Times New Roman"/>
+          <w:sz w:val="24"/>
+          <w:szCs w:val="24"/>
+        </w:rPr>
+        <w:t xml:space="preserve"> deviation yang </w:t>
+      </w:r>
+      <w:proofErr w:type="spellStart"/>
+      <w:r>
+        <w:rPr>
+          <w:rFonts w:ascii="Times New Roman" w:hAnsi="Times New Roman" w:cs="Times New Roman"/>
+          <w:sz w:val="24"/>
+          <w:szCs w:val="24"/>
+        </w:rPr>
+        <w:t>lebih</w:t>
+      </w:r>
+      <w:proofErr w:type="spellEnd"/>
+      <w:r>
+        <w:rPr>
+          <w:rFonts w:ascii="Times New Roman" w:hAnsi="Times New Roman" w:cs="Times New Roman"/>
+          <w:sz w:val="24"/>
+          <w:szCs w:val="24"/>
+        </w:rPr>
+        <w:t xml:space="preserve"> </w:t>
+      </w:r>
+      <w:proofErr w:type="spellStart"/>
+      <w:r>
+        <w:rPr>
+          <w:rFonts w:ascii="Times New Roman" w:hAnsi="Times New Roman" w:cs="Times New Roman"/>
+          <w:sz w:val="24"/>
+          <w:szCs w:val="24"/>
+        </w:rPr>
+        <w:t>baik</w:t>
+      </w:r>
+      <w:proofErr w:type="spellEnd"/>
+      <w:r>
+        <w:rPr>
+          <w:rFonts w:ascii="Times New Roman" w:hAnsi="Times New Roman" w:cs="Times New Roman"/>
+          <w:sz w:val="24"/>
+          <w:szCs w:val="24"/>
+        </w:rPr>
+        <w:t xml:space="preserve">, </w:t>
+      </w:r>
+      <w:proofErr w:type="spellStart"/>
+      <w:r>
+        <w:rPr>
+          <w:rFonts w:ascii="Times New Roman" w:hAnsi="Times New Roman" w:cs="Times New Roman"/>
+          <w:sz w:val="24"/>
+          <w:szCs w:val="24"/>
+        </w:rPr>
+        <w:t>kemudian</w:t>
+      </w:r>
+      <w:proofErr w:type="spellEnd"/>
+      <w:r>
+        <w:rPr>
+          <w:rFonts w:ascii="Times New Roman" w:hAnsi="Times New Roman" w:cs="Times New Roman"/>
+          <w:sz w:val="24"/>
+          <w:szCs w:val="24"/>
+        </w:rPr>
+        <w:t xml:space="preserve"> </w:t>
+      </w:r>
+      <w:proofErr w:type="spellStart"/>
+      <w:r>
+        <w:rPr>
+          <w:rFonts w:ascii="Times New Roman" w:hAnsi="Times New Roman" w:cs="Times New Roman"/>
+          <w:sz w:val="24"/>
+          <w:szCs w:val="24"/>
+        </w:rPr>
+        <w:t>pengujian</w:t>
+      </w:r>
+      <w:proofErr w:type="spellEnd"/>
+      <w:r>
+        <w:rPr>
+          <w:rFonts w:ascii="Times New Roman" w:hAnsi="Times New Roman" w:cs="Times New Roman"/>
+          <w:sz w:val="24"/>
+          <w:szCs w:val="24"/>
+        </w:rPr>
+        <w:t xml:space="preserve"> </w:t>
+      </w:r>
+      <w:proofErr w:type="spellStart"/>
+      <w:r>
+        <w:rPr>
+          <w:rFonts w:ascii="Times New Roman" w:hAnsi="Times New Roman" w:cs="Times New Roman"/>
+          <w:sz w:val="24"/>
+          <w:szCs w:val="24"/>
+        </w:rPr>
+        <w:t>akurasi</w:t>
+      </w:r>
+      <w:proofErr w:type="spellEnd"/>
+      <w:r>
+        <w:rPr>
+          <w:rFonts w:ascii="Times New Roman" w:hAnsi="Times New Roman" w:cs="Times New Roman"/>
+          <w:sz w:val="24"/>
+          <w:szCs w:val="24"/>
+        </w:rPr>
+        <w:t xml:space="preserve"> juga </w:t>
+      </w:r>
+      <w:proofErr w:type="spellStart"/>
+      <w:r>
+        <w:rPr>
+          <w:rFonts w:ascii="Times New Roman" w:hAnsi="Times New Roman" w:cs="Times New Roman"/>
+          <w:sz w:val="24"/>
+          <w:szCs w:val="24"/>
+        </w:rPr>
+        <w:t>dilakukan</w:t>
+      </w:r>
+      <w:proofErr w:type="spellEnd"/>
+      <w:r>
+        <w:rPr>
+          <w:rFonts w:ascii="Times New Roman" w:hAnsi="Times New Roman" w:cs="Times New Roman"/>
+          <w:sz w:val="24"/>
+          <w:szCs w:val="24"/>
+        </w:rPr>
+        <w:t xml:space="preserve"> pada </w:t>
+      </w:r>
+      <w:proofErr w:type="spellStart"/>
+      <w:r>
+        <w:rPr>
+          <w:rFonts w:ascii="Times New Roman" w:hAnsi="Times New Roman" w:cs="Times New Roman"/>
+          <w:sz w:val="24"/>
+          <w:szCs w:val="24"/>
+        </w:rPr>
+        <w:t>beberapa</w:t>
+      </w:r>
+      <w:proofErr w:type="spellEnd"/>
+      <w:r>
+        <w:rPr>
+          <w:rFonts w:ascii="Times New Roman" w:hAnsi="Times New Roman" w:cs="Times New Roman"/>
+          <w:sz w:val="24"/>
+          <w:szCs w:val="24"/>
+        </w:rPr>
+        <w:t xml:space="preserve"> </w:t>
+      </w:r>
+      <w:proofErr w:type="spellStart"/>
+      <w:r>
+        <w:rPr>
+          <w:rFonts w:ascii="Times New Roman" w:hAnsi="Times New Roman" w:cs="Times New Roman"/>
+          <w:sz w:val="24"/>
+          <w:szCs w:val="24"/>
+        </w:rPr>
+        <w:t>metode</w:t>
+      </w:r>
+      <w:proofErr w:type="spellEnd"/>
+      <w:r>
+        <w:rPr>
+          <w:rFonts w:ascii="Times New Roman" w:hAnsi="Times New Roman" w:cs="Times New Roman"/>
+          <w:sz w:val="24"/>
+          <w:szCs w:val="24"/>
+        </w:rPr>
+        <w:t xml:space="preserve"> </w:t>
+      </w:r>
+      <w:proofErr w:type="spellStart"/>
+      <w:r>
+        <w:rPr>
+          <w:rFonts w:ascii="Times New Roman" w:hAnsi="Times New Roman" w:cs="Times New Roman"/>
+          <w:sz w:val="24"/>
+          <w:szCs w:val="24"/>
+        </w:rPr>
+        <w:t>klasifikasi</w:t>
+      </w:r>
+      <w:proofErr w:type="spellEnd"/>
+      <w:r>
+        <w:rPr>
+          <w:rFonts w:ascii="Times New Roman" w:hAnsi="Times New Roman" w:cs="Times New Roman"/>
+          <w:sz w:val="24"/>
+          <w:szCs w:val="24"/>
+        </w:rPr>
+        <w:t xml:space="preserve"> </w:t>
+      </w:r>
+      <w:proofErr w:type="spellStart"/>
+      <w:r>
+        <w:rPr>
+          <w:rFonts w:ascii="Times New Roman" w:hAnsi="Times New Roman" w:cs="Times New Roman"/>
+          <w:sz w:val="24"/>
+          <w:szCs w:val="24"/>
+        </w:rPr>
+        <w:t>lainnya</w:t>
+      </w:r>
+      <w:proofErr w:type="spellEnd"/>
+      <w:r>
+        <w:rPr>
+          <w:rFonts w:ascii="Times New Roman" w:hAnsi="Times New Roman" w:cs="Times New Roman"/>
+          <w:sz w:val="24"/>
+          <w:szCs w:val="24"/>
+        </w:rPr>
+        <w:t xml:space="preserve"> </w:t>
+      </w:r>
+      <w:proofErr w:type="spellStart"/>
+      <w:r>
+        <w:rPr>
+          <w:rFonts w:ascii="Times New Roman" w:hAnsi="Times New Roman" w:cs="Times New Roman"/>
+          <w:sz w:val="24"/>
+          <w:szCs w:val="24"/>
+        </w:rPr>
+        <w:t>seperti</w:t>
+      </w:r>
+      <w:proofErr w:type="spellEnd"/>
+      <w:r>
+        <w:rPr>
+          <w:rFonts w:ascii="Times New Roman" w:hAnsi="Times New Roman" w:cs="Times New Roman"/>
+          <w:sz w:val="24"/>
+          <w:szCs w:val="24"/>
+        </w:rPr>
+        <w:t xml:space="preserve"> KNN, Naïve Bayes, logistic regression </w:t>
+      </w:r>
+      <w:proofErr w:type="spellStart"/>
+      <w:r>
+        <w:rPr>
+          <w:rFonts w:ascii="Times New Roman" w:hAnsi="Times New Roman" w:cs="Times New Roman"/>
+          <w:sz w:val="24"/>
+          <w:szCs w:val="24"/>
+        </w:rPr>
+        <w:t>dll</w:t>
+      </w:r>
+      <w:proofErr w:type="spellEnd"/>
+      <w:r>
+        <w:rPr>
+          <w:rFonts w:ascii="Times New Roman" w:hAnsi="Times New Roman" w:cs="Times New Roman"/>
+          <w:sz w:val="24"/>
+          <w:szCs w:val="24"/>
+        </w:rPr>
+        <w:t xml:space="preserve">, </w:t>
+      </w:r>
+      <w:proofErr w:type="spellStart"/>
+      <w:r>
+        <w:rPr>
+          <w:rFonts w:ascii="Times New Roman" w:hAnsi="Times New Roman" w:cs="Times New Roman"/>
+          <w:sz w:val="24"/>
+          <w:szCs w:val="24"/>
+        </w:rPr>
+        <w:t>namun</w:t>
+      </w:r>
+      <w:proofErr w:type="spellEnd"/>
+      <w:r>
+        <w:rPr>
+          <w:rFonts w:ascii="Times New Roman" w:hAnsi="Times New Roman" w:cs="Times New Roman"/>
+          <w:sz w:val="24"/>
+          <w:szCs w:val="24"/>
+        </w:rPr>
+        <w:t xml:space="preserve"> </w:t>
+      </w:r>
+      <w:proofErr w:type="spellStart"/>
+      <w:r>
+        <w:rPr>
+          <w:rFonts w:ascii="Times New Roman" w:hAnsi="Times New Roman" w:cs="Times New Roman"/>
+          <w:sz w:val="24"/>
+          <w:szCs w:val="24"/>
+        </w:rPr>
+        <w:t>hasil</w:t>
+      </w:r>
+      <w:proofErr w:type="spellEnd"/>
+      <w:r>
+        <w:rPr>
+          <w:rFonts w:ascii="Times New Roman" w:hAnsi="Times New Roman" w:cs="Times New Roman"/>
+          <w:sz w:val="24"/>
+          <w:szCs w:val="24"/>
+        </w:rPr>
+        <w:t xml:space="preserve"> </w:t>
+      </w:r>
+      <w:proofErr w:type="spellStart"/>
+      <w:r>
+        <w:rPr>
+          <w:rFonts w:ascii="Times New Roman" w:hAnsi="Times New Roman" w:cs="Times New Roman"/>
+          <w:sz w:val="24"/>
+          <w:szCs w:val="24"/>
+        </w:rPr>
+        <w:t>akurasi</w:t>
+      </w:r>
+      <w:proofErr w:type="spellEnd"/>
+      <w:r>
+        <w:rPr>
+          <w:rFonts w:ascii="Times New Roman" w:hAnsi="Times New Roman" w:cs="Times New Roman"/>
+          <w:sz w:val="24"/>
+          <w:szCs w:val="24"/>
+        </w:rPr>
+        <w:t xml:space="preserve"> </w:t>
+      </w:r>
+      <w:proofErr w:type="spellStart"/>
+      <w:r>
+        <w:rPr>
+          <w:rFonts w:ascii="Times New Roman" w:hAnsi="Times New Roman" w:cs="Times New Roman"/>
+          <w:sz w:val="24"/>
+          <w:szCs w:val="24"/>
+        </w:rPr>
+        <w:t>nilai</w:t>
+      </w:r>
+      <w:proofErr w:type="spellEnd"/>
+      <w:r>
+        <w:rPr>
+          <w:rFonts w:ascii="Times New Roman" w:hAnsi="Times New Roman" w:cs="Times New Roman"/>
+          <w:sz w:val="24"/>
+          <w:szCs w:val="24"/>
+        </w:rPr>
+        <w:t xml:space="preserve"> yang </w:t>
+      </w:r>
+      <w:proofErr w:type="spellStart"/>
+      <w:r>
+        <w:rPr>
+          <w:rFonts w:ascii="Times New Roman" w:hAnsi="Times New Roman" w:cs="Times New Roman"/>
+          <w:sz w:val="24"/>
+          <w:szCs w:val="24"/>
+        </w:rPr>
+        <w:t>lebih</w:t>
+      </w:r>
+      <w:proofErr w:type="spellEnd"/>
+      <w:r>
+        <w:rPr>
+          <w:rFonts w:ascii="Times New Roman" w:hAnsi="Times New Roman" w:cs="Times New Roman"/>
+          <w:sz w:val="24"/>
+          <w:szCs w:val="24"/>
+        </w:rPr>
+        <w:t xml:space="preserve"> </w:t>
+      </w:r>
+      <w:proofErr w:type="spellStart"/>
+      <w:r>
+        <w:rPr>
+          <w:rFonts w:ascii="Times New Roman" w:hAnsi="Times New Roman" w:cs="Times New Roman"/>
+          <w:sz w:val="24"/>
+          <w:szCs w:val="24"/>
+        </w:rPr>
+        <w:t>baik</w:t>
+      </w:r>
+      <w:proofErr w:type="spellEnd"/>
+      <w:r>
+        <w:rPr>
+          <w:rFonts w:ascii="Times New Roman" w:hAnsi="Times New Roman" w:cs="Times New Roman"/>
+          <w:sz w:val="24"/>
+          <w:szCs w:val="24"/>
+        </w:rPr>
+        <w:t xml:space="preserve"> </w:t>
+      </w:r>
+      <w:proofErr w:type="spellStart"/>
+      <w:r>
+        <w:rPr>
+          <w:rFonts w:ascii="Times New Roman" w:hAnsi="Times New Roman" w:cs="Times New Roman"/>
+          <w:sz w:val="24"/>
+          <w:szCs w:val="24"/>
+        </w:rPr>
+        <w:t>didapatkan</w:t>
+      </w:r>
+      <w:proofErr w:type="spellEnd"/>
+      <w:r>
+        <w:rPr>
+          <w:rFonts w:ascii="Times New Roman" w:hAnsi="Times New Roman" w:cs="Times New Roman"/>
+          <w:sz w:val="24"/>
+          <w:szCs w:val="24"/>
+        </w:rPr>
+        <w:t xml:space="preserve"> </w:t>
+      </w:r>
+      <w:proofErr w:type="spellStart"/>
+      <w:r>
+        <w:rPr>
+          <w:rFonts w:ascii="Times New Roman" w:hAnsi="Times New Roman" w:cs="Times New Roman"/>
+          <w:sz w:val="24"/>
+          <w:szCs w:val="24"/>
+        </w:rPr>
+        <w:t>tetap</w:t>
+      </w:r>
+      <w:proofErr w:type="spellEnd"/>
+      <w:r>
+        <w:rPr>
+          <w:rFonts w:ascii="Times New Roman" w:hAnsi="Times New Roman" w:cs="Times New Roman"/>
+          <w:sz w:val="24"/>
+          <w:szCs w:val="24"/>
+        </w:rPr>
+        <w:t xml:space="preserve"> </w:t>
+      </w:r>
+      <w:proofErr w:type="spellStart"/>
+      <w:r>
+        <w:rPr>
+          <w:rFonts w:ascii="Times New Roman" w:hAnsi="Times New Roman" w:cs="Times New Roman"/>
+          <w:sz w:val="24"/>
+          <w:szCs w:val="24"/>
+        </w:rPr>
+        <w:t>dengan</w:t>
+      </w:r>
+      <w:proofErr w:type="spellEnd"/>
+      <w:r>
+        <w:rPr>
+          <w:rFonts w:ascii="Times New Roman" w:hAnsi="Times New Roman" w:cs="Times New Roman"/>
+          <w:sz w:val="24"/>
+          <w:szCs w:val="24"/>
+        </w:rPr>
+        <w:t xml:space="preserve"> </w:t>
+      </w:r>
+      <w:proofErr w:type="spellStart"/>
+      <w:r>
+        <w:rPr>
+          <w:rFonts w:ascii="Times New Roman" w:hAnsi="Times New Roman" w:cs="Times New Roman"/>
+          <w:sz w:val="24"/>
+          <w:szCs w:val="24"/>
+        </w:rPr>
+        <w:t>menggunakan</w:t>
+      </w:r>
+      <w:proofErr w:type="spellEnd"/>
+      <w:r>
+        <w:rPr>
+          <w:rFonts w:ascii="Times New Roman" w:hAnsi="Times New Roman" w:cs="Times New Roman"/>
+          <w:sz w:val="24"/>
+          <w:szCs w:val="24"/>
+        </w:rPr>
+        <w:t xml:space="preserve"> LSSVM (</w:t>
+      </w:r>
+      <w:proofErr w:type="spellStart"/>
+      <w:r>
+        <w:rPr>
+          <w:rFonts w:ascii="Times New Roman" w:hAnsi="Times New Roman" w:cs="Times New Roman"/>
+          <w:sz w:val="24"/>
+          <w:szCs w:val="24"/>
+        </w:rPr>
+        <w:t>metode</w:t>
+      </w:r>
+      <w:proofErr w:type="spellEnd"/>
+      <w:r>
+        <w:rPr>
+          <w:rFonts w:ascii="Times New Roman" w:hAnsi="Times New Roman" w:cs="Times New Roman"/>
+          <w:sz w:val="24"/>
+          <w:szCs w:val="24"/>
+        </w:rPr>
+        <w:t xml:space="preserve"> yang </w:t>
+      </w:r>
+      <w:proofErr w:type="spellStart"/>
+      <w:r>
+        <w:rPr>
+          <w:rFonts w:ascii="Times New Roman" w:hAnsi="Times New Roman" w:cs="Times New Roman"/>
+          <w:sz w:val="24"/>
+          <w:szCs w:val="24"/>
+        </w:rPr>
+        <w:t>diusulkan</w:t>
+      </w:r>
+      <w:proofErr w:type="spellEnd"/>
+      <w:r>
+        <w:rPr>
+          <w:rFonts w:ascii="Times New Roman" w:hAnsi="Times New Roman" w:cs="Times New Roman"/>
+          <w:sz w:val="24"/>
+          <w:szCs w:val="24"/>
+        </w:rPr>
+        <w:t xml:space="preserve">) </w:t>
+      </w:r>
+      <w:proofErr w:type="spellStart"/>
+      <w:r>
+        <w:rPr>
+          <w:rFonts w:ascii="Times New Roman" w:hAnsi="Times New Roman" w:cs="Times New Roman"/>
+          <w:sz w:val="24"/>
+          <w:szCs w:val="24"/>
+        </w:rPr>
+        <w:t>dengan</w:t>
+      </w:r>
+      <w:proofErr w:type="spellEnd"/>
+      <w:r>
+        <w:rPr>
+          <w:rFonts w:ascii="Times New Roman" w:hAnsi="Times New Roman" w:cs="Times New Roman"/>
+          <w:sz w:val="24"/>
+          <w:szCs w:val="24"/>
+        </w:rPr>
+        <w:t xml:space="preserve"> </w:t>
+      </w:r>
+      <w:proofErr w:type="spellStart"/>
+      <w:r>
+        <w:rPr>
+          <w:rFonts w:ascii="Times New Roman" w:hAnsi="Times New Roman" w:cs="Times New Roman"/>
+          <w:sz w:val="24"/>
+          <w:szCs w:val="24"/>
+        </w:rPr>
+        <w:t>nilai</w:t>
+      </w:r>
+      <w:proofErr w:type="spellEnd"/>
+      <w:r>
+        <w:rPr>
+          <w:rFonts w:ascii="Times New Roman" w:hAnsi="Times New Roman" w:cs="Times New Roman"/>
+          <w:sz w:val="24"/>
+          <w:szCs w:val="24"/>
+        </w:rPr>
+        <w:t xml:space="preserve"> 0.65 </w:t>
+      </w:r>
+      <w:proofErr w:type="spellStart"/>
+      <w:r>
+        <w:rPr>
+          <w:rFonts w:ascii="Times New Roman" w:hAnsi="Times New Roman" w:cs="Times New Roman"/>
+          <w:sz w:val="24"/>
+          <w:szCs w:val="24"/>
+        </w:rPr>
+        <w:t>untuk</w:t>
+      </w:r>
+      <w:proofErr w:type="spellEnd"/>
+      <w:r>
+        <w:rPr>
+          <w:rFonts w:ascii="Times New Roman" w:hAnsi="Times New Roman" w:cs="Times New Roman"/>
+          <w:sz w:val="24"/>
+          <w:szCs w:val="24"/>
+        </w:rPr>
+        <w:t xml:space="preserve"> arousal dan 0.67 </w:t>
+      </w:r>
+      <w:proofErr w:type="spellStart"/>
+      <w:r>
+        <w:rPr>
+          <w:rFonts w:ascii="Times New Roman" w:hAnsi="Times New Roman" w:cs="Times New Roman"/>
+          <w:sz w:val="24"/>
+          <w:szCs w:val="24"/>
+        </w:rPr>
+        <w:t>untuk</w:t>
+      </w:r>
+      <w:proofErr w:type="spellEnd"/>
+      <w:r>
+        <w:rPr>
+          <w:rFonts w:ascii="Times New Roman" w:hAnsi="Times New Roman" w:cs="Times New Roman"/>
+          <w:sz w:val="24"/>
+          <w:szCs w:val="24"/>
+        </w:rPr>
+        <w:t xml:space="preserve"> valence pada dataset DEAP, </w:t>
+      </w:r>
+      <w:proofErr w:type="spellStart"/>
+      <w:r>
+        <w:rPr>
+          <w:rFonts w:ascii="Times New Roman" w:hAnsi="Times New Roman" w:cs="Times New Roman"/>
+          <w:sz w:val="24"/>
+          <w:szCs w:val="24"/>
+        </w:rPr>
+        <w:t>nilai</w:t>
+      </w:r>
+      <w:proofErr w:type="spellEnd"/>
+      <w:r>
+        <w:rPr>
+          <w:rFonts w:ascii="Times New Roman" w:hAnsi="Times New Roman" w:cs="Times New Roman"/>
+          <w:sz w:val="24"/>
+          <w:szCs w:val="24"/>
+        </w:rPr>
+        <w:t xml:space="preserve"> 0.67 (arousal) dan 0.69 (valence) pada dataset MAHNOB-HCI (Science Direct</w:t>
+      </w:r>
+      <w:r>
+        <w:rPr>
+          <w:rFonts w:ascii="Times New Roman" w:hAnsi="Times New Roman" w:cs="Times New Roman"/>
+          <w:sz w:val="24"/>
+          <w:szCs w:val="24"/>
+          <w:lang w:val="en-US"/>
+        </w:rPr>
+        <w:t xml:space="preserve"> file ke</w:t>
+      </w:r>
+      <w:r>
+        <w:rPr>
+          <w:rFonts w:ascii="Times New Roman" w:hAnsi="Times New Roman" w:cs="Times New Roman"/>
+          <w:sz w:val="24"/>
+          <w:szCs w:val="24"/>
+        </w:rPr>
+        <w:t xml:space="preserve"> 5).</w:t>
+      </w:r>
+    </w:p>
+    <w:p>
+      <w:pPr>
+        <w:spacing w:line="276" w:lineRule="auto"/>
+        <w:jc w:val="both"/>
+        <w:rPr>
+          <w:rFonts w:ascii="Times New Roman" w:hAnsi="Times New Roman" w:cs="Times New Roman"/>
+          <w:sz w:val="24"/>
+          <w:szCs w:val="24"/>
+        </w:rPr>
+      </w:pPr>
+      <w:r>
+        <w:rPr>
+          <w:rFonts w:ascii="Times New Roman" w:hAnsi="Times New Roman" w:cs="Times New Roman"/>
+          <w:sz w:val="24"/>
+          <w:szCs w:val="24"/>
+        </w:rPr>
+        <w:t xml:space="preserve">Dalam pengujian dan pelatihan dilakukan transfer learning antara beberapa arsitektur CNN, transfer learning ini dilakukan untuk fitur-fitur yang digunakan setelah masuk dari filter Wavelate, dalam menentukan metode cnn mana yang lebih baik terdapat perbandingan hasil nilai menggunakan fungsi kappa dan didapatkan nilai tertinggi menggunakan vgg 19 dengan 91%, selanjutnya terdapat perbandingan akurasi akhir dengan penelitian terdahulu dengan perbandingn 5% lebih baik dan dengan nilai akurasi hasil 95,71% (Science Direct </w:t>
+      </w:r>
+      <w:r>
+        <w:rPr>
+          <w:rFonts w:ascii="Times New Roman" w:hAnsi="Times New Roman" w:cs="Times New Roman"/>
+          <w:sz w:val="24"/>
+          <w:szCs w:val="24"/>
+          <w:lang w:val="en-US"/>
+        </w:rPr>
+        <w:t>file ke</w:t>
+      </w:r>
+      <w:r>
+        <w:rPr>
+          <w:rFonts w:ascii="Times New Roman" w:hAnsi="Times New Roman" w:cs="Times New Roman"/>
+          <w:sz w:val="24"/>
+          <w:szCs w:val="24"/>
+        </w:rPr>
+        <w:t xml:space="preserve"> 6).</w:t>
+      </w:r>
+    </w:p>
+    <w:p>
+      <w:pPr>
+        <w:spacing w:line="276" w:lineRule="auto"/>
+        <w:jc w:val="both"/>
+        <w:rPr>
+          <w:rFonts w:ascii="Times New Roman" w:hAnsi="Times New Roman" w:cs="Times New Roman"/>
+          <w:sz w:val="24"/>
+          <w:szCs w:val="24"/>
+        </w:rPr>
+      </w:pPr>
+      <w:r>
+        <w:rPr>
+          <w:rFonts w:ascii="Times New Roman" w:hAnsi="Times New Roman" w:cs="Times New Roman"/>
+          <w:sz w:val="24"/>
+          <w:szCs w:val="24"/>
+        </w:rPr>
+        <w:t xml:space="preserve">Pengujian dilakukan berdasarkan channel yang paling efektif, hasil akurasi uji rata-rata 80,35% untuk dataset 1, yaitu 22,42% lebih baik dari hasil seluruh channel, kemudian tertinggi dicapai untuk Subjek 17, Subjek 21 dan Subjek 28 pada 90%, terendah adalah Subjek 9, Subjek 12 dan Subjek 16 sebesar 73,34%, </w:t>
+      </w:r>
+      <w:proofErr w:type="spellStart"/>
+      <w:r>
+        <w:rPr>
+          <w:rFonts w:ascii="Times New Roman" w:hAnsi="Times New Roman" w:cs="Times New Roman"/>
+          <w:sz w:val="24"/>
+          <w:szCs w:val="24"/>
+        </w:rPr>
+        <w:t>kemudian</w:t>
+      </w:r>
+      <w:proofErr w:type="spellEnd"/>
+      <w:r>
+        <w:rPr>
+          <w:rFonts w:ascii="Times New Roman" w:hAnsi="Times New Roman" w:cs="Times New Roman"/>
+          <w:sz w:val="24"/>
+          <w:szCs w:val="24"/>
+        </w:rPr>
+        <w:t xml:space="preserve"> pada dataset lain Di </w:t>
+      </w:r>
+      <w:proofErr w:type="spellStart"/>
+      <w:r>
+        <w:rPr>
+          <w:rFonts w:ascii="Times New Roman" w:hAnsi="Times New Roman" w:cs="Times New Roman"/>
+          <w:sz w:val="24"/>
+          <w:szCs w:val="24"/>
+        </w:rPr>
+        <w:t>sisi</w:t>
+      </w:r>
+      <w:proofErr w:type="spellEnd"/>
+      <w:r>
+        <w:rPr>
+          <w:rFonts w:ascii="Times New Roman" w:hAnsi="Times New Roman" w:cs="Times New Roman"/>
+          <w:sz w:val="24"/>
+          <w:szCs w:val="24"/>
+        </w:rPr>
+        <w:t xml:space="preserve"> lain, </w:t>
+      </w:r>
+      <w:proofErr w:type="spellStart"/>
+      <w:r>
+        <w:rPr>
+          <w:rFonts w:ascii="Times New Roman" w:hAnsi="Times New Roman" w:cs="Times New Roman"/>
+          <w:sz w:val="24"/>
+          <w:szCs w:val="24"/>
+        </w:rPr>
+        <w:t>untuk</w:t>
+      </w:r>
+      <w:proofErr w:type="spellEnd"/>
+      <w:r>
+        <w:rPr>
+          <w:rFonts w:ascii="Times New Roman" w:hAnsi="Times New Roman" w:cs="Times New Roman"/>
+          <w:sz w:val="24"/>
+          <w:szCs w:val="24"/>
+        </w:rPr>
+        <w:t xml:space="preserve"> dataset 2, kami </w:t>
+      </w:r>
+      <w:proofErr w:type="spellStart"/>
+      <w:r>
+        <w:rPr>
+          <w:rFonts w:ascii="Times New Roman" w:hAnsi="Times New Roman" w:cs="Times New Roman"/>
+          <w:sz w:val="24"/>
+          <w:szCs w:val="24"/>
+        </w:rPr>
+        <w:t>memperoleh</w:t>
+      </w:r>
+      <w:proofErr w:type="spellEnd"/>
+      <w:r>
+        <w:rPr>
+          <w:rFonts w:ascii="Times New Roman" w:hAnsi="Times New Roman" w:cs="Times New Roman"/>
+          <w:sz w:val="24"/>
+          <w:szCs w:val="24"/>
+        </w:rPr>
+        <w:t xml:space="preserve"> CA uji 91,12%, yang 9,55% </w:t>
+      </w:r>
+      <w:proofErr w:type="spellStart"/>
+      <w:r>
+        <w:rPr>
+          <w:rFonts w:ascii="Times New Roman" w:hAnsi="Times New Roman" w:cs="Times New Roman"/>
+          <w:sz w:val="24"/>
+          <w:szCs w:val="24"/>
+        </w:rPr>
+        <w:t>lebih</w:t>
+      </w:r>
+      <w:proofErr w:type="spellEnd"/>
+      <w:r>
+        <w:rPr>
+          <w:rFonts w:ascii="Times New Roman" w:hAnsi="Times New Roman" w:cs="Times New Roman"/>
+          <w:sz w:val="24"/>
+          <w:szCs w:val="24"/>
+        </w:rPr>
+        <w:t xml:space="preserve"> </w:t>
+      </w:r>
+      <w:proofErr w:type="spellStart"/>
+      <w:r>
+        <w:rPr>
+          <w:rFonts w:ascii="Times New Roman" w:hAnsi="Times New Roman" w:cs="Times New Roman"/>
+          <w:sz w:val="24"/>
+          <w:szCs w:val="24"/>
+        </w:rPr>
+        <w:t>baik</w:t>
+      </w:r>
+      <w:proofErr w:type="spellEnd"/>
+      <w:r>
+        <w:rPr>
+          <w:rFonts w:ascii="Times New Roman" w:hAnsi="Times New Roman" w:cs="Times New Roman"/>
+          <w:sz w:val="24"/>
+          <w:szCs w:val="24"/>
+        </w:rPr>
+        <w:t xml:space="preserve"> </w:t>
+      </w:r>
+      <w:proofErr w:type="spellStart"/>
+      <w:r>
+        <w:rPr>
+          <w:rFonts w:ascii="Times New Roman" w:hAnsi="Times New Roman" w:cs="Times New Roman"/>
+          <w:sz w:val="24"/>
+          <w:szCs w:val="24"/>
+        </w:rPr>
+        <w:t>dari</w:t>
+      </w:r>
+      <w:proofErr w:type="spellEnd"/>
+      <w:r>
+        <w:rPr>
+          <w:rFonts w:ascii="Times New Roman" w:hAnsi="Times New Roman" w:cs="Times New Roman"/>
+          <w:sz w:val="24"/>
+          <w:szCs w:val="24"/>
+        </w:rPr>
+        <w:t xml:space="preserve"> </w:t>
+      </w:r>
+      <w:proofErr w:type="spellStart"/>
+      <w:r>
+        <w:rPr>
+          <w:rFonts w:ascii="Times New Roman" w:hAnsi="Times New Roman" w:cs="Times New Roman"/>
+          <w:sz w:val="24"/>
+          <w:szCs w:val="24"/>
+        </w:rPr>
+        <w:t>hasilnya</w:t>
+      </w:r>
+      <w:proofErr w:type="spellEnd"/>
+      <w:r>
+        <w:rPr>
+          <w:rFonts w:ascii="Times New Roman" w:hAnsi="Times New Roman" w:cs="Times New Roman"/>
+          <w:sz w:val="24"/>
+          <w:szCs w:val="24"/>
+        </w:rPr>
+        <w:t xml:space="preserve"> </w:t>
+      </w:r>
+      <w:proofErr w:type="spellStart"/>
+      <w:r>
+        <w:rPr>
+          <w:rFonts w:ascii="Times New Roman" w:hAnsi="Times New Roman" w:cs="Times New Roman"/>
+          <w:sz w:val="24"/>
+          <w:szCs w:val="24"/>
+        </w:rPr>
+        <w:t>dari</w:t>
+      </w:r>
+      <w:proofErr w:type="spellEnd"/>
+      <w:r>
+        <w:rPr>
+          <w:rFonts w:ascii="Times New Roman" w:hAnsi="Times New Roman" w:cs="Times New Roman"/>
+          <w:sz w:val="24"/>
+          <w:szCs w:val="24"/>
+        </w:rPr>
+        <w:t xml:space="preserve"> semua channel (Science Direct</w:t>
+      </w:r>
+      <w:r>
+        <w:rPr>
+          <w:rFonts w:ascii="Times New Roman" w:hAnsi="Times New Roman" w:cs="Times New Roman"/>
+          <w:sz w:val="24"/>
+          <w:szCs w:val="24"/>
+          <w:lang w:val="en-US"/>
+        </w:rPr>
+        <w:t xml:space="preserve"> </w:t>
+      </w:r>
+      <w:r>
+        <w:rPr>
+          <w:rFonts w:ascii="Times New Roman" w:hAnsi="Times New Roman" w:cs="Times New Roman"/>
+          <w:sz w:val="24"/>
+          <w:szCs w:val="24"/>
+          <w:lang w:val="en-US"/>
+        </w:rPr>
+        <w:t>file ke</w:t>
+      </w:r>
+      <w:r>
+        <w:rPr>
+          <w:rFonts w:ascii="Times New Roman" w:hAnsi="Times New Roman" w:cs="Times New Roman"/>
+          <w:sz w:val="24"/>
+          <w:szCs w:val="24"/>
+        </w:rPr>
+        <w:t xml:space="preserve"> 7).</w:t>
+      </w:r>
+    </w:p>
+    <w:p>
+      <w:pPr>
+        <w:jc w:val="both"/>
+        <w:rPr>
+          <w:rFonts w:ascii="Cambria" w:hAnsi="Cambria"/>
+          <w:lang w:val="en-US"/>
+        </w:rPr>
+      </w:pPr>
     </w:p>
     <w:sectPr>
       <w:pgSz w:w="12240" w:h="15840"/>
@@ -659,6 +1983,21 @@
     <w:semiHidden/>
     <w:unhideWhenUsed/>
   </w:style>
+  <w:style w:type="paragraph" w:styleId="ListParagraph">
+    <w:name w:val="List Paragraph"/>
+    <w:basedOn w:val="Normal"/>
+    <w:uiPriority w:val="34"/>
+    <w:qFormat/>
+    <w:rsid w:val="009D3B69"/>
+    <w:pPr>
+      <w:ind w:left="720"/>
+      <w:contextualSpacing/>
+    </w:pPr>
+    <w:rPr>
+      <w:noProof w:val="0"/>
+      <w:lang w:val="en-US"/>
+    </w:rPr>
+  </w:style>
 </w:styles>
 </file>
 

</xml_diff>